<commit_message>
Update for support titan weapon
</commit_message>
<xml_diff>
--- a/Documents/TTF2_Weapon_Format.docx
+++ b/Documents/TTF2_Weapon_Format.docx
@@ -398,7 +398,7 @@
         </w:rPr>
         <w:t>ample DDS Skin:</w:t>
       </w:r>
-      <w:hyperlink r:id="rId5" w:history="1">
+      <w:hyperlink r:id="rId7" w:history="1">
         <w:r>
           <w:rPr>
             <w:rStyle w:val="a5"/>
@@ -423,7 +423,30 @@
           <w:sz w:val="30"/>
           <w:szCs w:val="30"/>
         </w:rPr>
-        <w:t xml:space="preserve">(PS: </w:t>
+        <w:t>(</w:t>
+      </w:r>
+      <w:r>
+        <w:rPr>
+          <w:rFonts w:hint="eastAsia"/>
+          <w:sz w:val="30"/>
+          <w:szCs w:val="30"/>
+        </w:rPr>
+        <w:t>Note</w:t>
+      </w:r>
+      <w:r>
+        <w:rPr>
+          <w:sz w:val="30"/>
+          <w:szCs w:val="30"/>
+        </w:rPr>
+        <w:t>1</w:t>
+      </w:r>
+      <w:r>
+        <w:rPr>
+          <w:rFonts w:hint="eastAsia"/>
+          <w:sz w:val="30"/>
+          <w:szCs w:val="30"/>
+        </w:rPr>
+        <w:t xml:space="preserve">: </w:t>
       </w:r>
       <w:r>
         <w:rPr>
@@ -606,6 +629,377 @@
     <w:p>
       <w:pPr>
         <w:rPr>
+          <w:sz w:val="30"/>
+          <w:szCs w:val="30"/>
+        </w:rPr>
+      </w:pPr>
+      <w:r>
+        <w:rPr>
+          <w:rFonts w:hint="eastAsia"/>
+          <w:sz w:val="30"/>
+          <w:szCs w:val="30"/>
+        </w:rPr>
+        <w:t>(</w:t>
+      </w:r>
+      <w:r>
+        <w:rPr>
+          <w:rFonts w:hint="eastAsia"/>
+          <w:sz w:val="30"/>
+          <w:szCs w:val="30"/>
+        </w:rPr>
+        <w:t>Note</w:t>
+      </w:r>
+      <w:r>
+        <w:rPr>
+          <w:sz w:val="30"/>
+          <w:szCs w:val="30"/>
+        </w:rPr>
+        <w:t>2</w:t>
+      </w:r>
+      <w:r>
+        <w:rPr>
+          <w:rFonts w:hint="eastAsia"/>
+          <w:sz w:val="30"/>
+          <w:szCs w:val="30"/>
+        </w:rPr>
+        <w:t xml:space="preserve">: </w:t>
+      </w:r>
+      <w:r>
+        <w:rPr>
+          <w:rFonts w:hint="eastAsia"/>
+          <w:sz w:val="30"/>
+          <w:szCs w:val="30"/>
+        </w:rPr>
+        <w:t>XO</w:t>
+      </w:r>
+      <w:r>
+        <w:rPr>
+          <w:sz w:val="30"/>
+          <w:szCs w:val="30"/>
+        </w:rPr>
+        <w:t>16</w:t>
+      </w:r>
+      <w:r>
+        <w:rPr>
+          <w:sz w:val="30"/>
+          <w:szCs w:val="30"/>
+        </w:rPr>
+        <w:t xml:space="preserve"> </w:t>
+      </w:r>
+      <w:r>
+        <w:rPr>
+          <w:rFonts w:hint="eastAsia"/>
+          <w:sz w:val="30"/>
+          <w:szCs w:val="30"/>
+        </w:rPr>
+        <w:t>the</w:t>
+      </w:r>
+      <w:r>
+        <w:rPr>
+          <w:sz w:val="30"/>
+          <w:szCs w:val="30"/>
+        </w:rPr>
+        <w:t xml:space="preserve"> </w:t>
+      </w:r>
+      <w:r>
+        <w:rPr>
+          <w:rFonts w:hint="eastAsia"/>
+          <w:sz w:val="30"/>
+          <w:szCs w:val="30"/>
+        </w:rPr>
+        <w:t>same</w:t>
+      </w:r>
+      <w:r>
+        <w:rPr>
+          <w:sz w:val="30"/>
+          <w:szCs w:val="30"/>
+        </w:rPr>
+        <w:t xml:space="preserve"> </w:t>
+      </w:r>
+      <w:r>
+        <w:rPr>
+          <w:rFonts w:hint="eastAsia"/>
+          <w:sz w:val="30"/>
+          <w:szCs w:val="30"/>
+        </w:rPr>
+        <w:t>with</w:t>
+      </w:r>
+      <w:r>
+        <w:rPr>
+          <w:sz w:val="30"/>
+          <w:szCs w:val="30"/>
+        </w:rPr>
+        <w:t xml:space="preserve"> Devotion</w:t>
+      </w:r>
+      <w:r>
+        <w:rPr>
+          <w:rFonts w:hint="eastAsia"/>
+          <w:sz w:val="30"/>
+          <w:szCs w:val="30"/>
+        </w:rPr>
+        <w:t>，</w:t>
+      </w:r>
+      <w:r>
+        <w:rPr>
+          <w:rFonts w:hint="eastAsia"/>
+          <w:sz w:val="30"/>
+          <w:szCs w:val="30"/>
+        </w:rPr>
+        <w:t xml:space="preserve">the gun body </w:t>
+      </w:r>
+      <w:r>
+        <w:rPr>
+          <w:rFonts w:hint="eastAsia"/>
+          <w:sz w:val="30"/>
+          <w:szCs w:val="30"/>
+        </w:rPr>
+        <w:t>should be</w:t>
+      </w:r>
+      <w:r>
+        <w:rPr>
+          <w:rFonts w:hint="eastAsia"/>
+          <w:sz w:val="30"/>
+          <w:szCs w:val="30"/>
+        </w:rPr>
+        <w:t xml:space="preserve"> </w:t>
+      </w:r>
+      <w:r>
+        <w:rPr>
+          <w:sz w:val="30"/>
+          <w:szCs w:val="30"/>
+        </w:rPr>
+        <w:t>“</w:t>
+      </w:r>
+      <w:r>
+        <w:rPr>
+          <w:rFonts w:hint="eastAsia"/>
+          <w:sz w:val="30"/>
+          <w:szCs w:val="30"/>
+        </w:rPr>
+        <w:t>XO16</w:t>
+      </w:r>
+      <w:r>
+        <w:rPr>
+          <w:sz w:val="30"/>
+          <w:szCs w:val="30"/>
+        </w:rPr>
+        <w:t>_Default_col.dds</w:t>
+      </w:r>
+      <w:r>
+        <w:rPr>
+          <w:sz w:val="30"/>
+          <w:szCs w:val="30"/>
+        </w:rPr>
+        <w:t>”</w:t>
+      </w:r>
+      <w:r>
+        <w:rPr>
+          <w:rFonts w:hint="eastAsia"/>
+          <w:sz w:val="30"/>
+          <w:szCs w:val="30"/>
+        </w:rPr>
+        <w:t>，</w:t>
+      </w:r>
+      <w:r>
+        <w:rPr>
+          <w:rFonts w:hint="eastAsia"/>
+          <w:sz w:val="30"/>
+          <w:szCs w:val="30"/>
+        </w:rPr>
+        <w:t xml:space="preserve">and the clip </w:t>
+      </w:r>
+      <w:r>
+        <w:rPr>
+          <w:rFonts w:hint="eastAsia"/>
+          <w:sz w:val="30"/>
+          <w:szCs w:val="30"/>
+        </w:rPr>
+        <w:t>should be</w:t>
+      </w:r>
+      <w:r>
+        <w:rPr>
+          <w:sz w:val="30"/>
+          <w:szCs w:val="30"/>
+        </w:rPr>
+        <w:t>”</w:t>
+      </w:r>
+      <w:r>
+        <w:rPr>
+          <w:rFonts w:hint="eastAsia"/>
+          <w:sz w:val="30"/>
+          <w:szCs w:val="30"/>
+        </w:rPr>
+        <w:t>XO16</w:t>
+      </w:r>
+      <w:r>
+        <w:rPr>
+          <w:sz w:val="30"/>
+          <w:szCs w:val="30"/>
+        </w:rPr>
+        <w:t>_clip_Default_col.dds</w:t>
+      </w:r>
+      <w:r>
+        <w:rPr>
+          <w:sz w:val="30"/>
+          <w:szCs w:val="30"/>
+        </w:rPr>
+        <w:t>”</w:t>
+      </w:r>
+      <w:r>
+        <w:rPr>
+          <w:rFonts w:hint="eastAsia"/>
+          <w:sz w:val="30"/>
+          <w:szCs w:val="30"/>
+        </w:rPr>
+        <w:t>)</w:t>
+      </w:r>
+    </w:p>
+    <w:p>
+      <w:pPr>
+        <w:rPr>
+          <w:sz w:val="30"/>
+          <w:szCs w:val="30"/>
+        </w:rPr>
+      </w:pPr>
+      <w:r>
+        <w:rPr>
+          <w:rFonts w:hint="eastAsia"/>
+          <w:sz w:val="30"/>
+          <w:szCs w:val="30"/>
+        </w:rPr>
+        <w:t>(</w:t>
+      </w:r>
+      <w:r>
+        <w:rPr>
+          <w:rFonts w:hint="eastAsia"/>
+          <w:sz w:val="30"/>
+          <w:szCs w:val="30"/>
+        </w:rPr>
+        <w:t>Note</w:t>
+      </w:r>
+      <w:r>
+        <w:rPr>
+          <w:sz w:val="30"/>
+          <w:szCs w:val="30"/>
+        </w:rPr>
+        <w:t>3</w:t>
+      </w:r>
+      <w:r>
+        <w:rPr>
+          <w:rFonts w:hint="eastAsia"/>
+          <w:sz w:val="30"/>
+          <w:szCs w:val="30"/>
+        </w:rPr>
+        <w:t xml:space="preserve">: </w:t>
+      </w:r>
+      <w:r>
+        <w:rPr>
+          <w:sz w:val="30"/>
+          <w:szCs w:val="30"/>
+        </w:rPr>
+        <w:t>Broad</w:t>
+      </w:r>
+      <w:r>
+        <w:rPr>
+          <w:sz w:val="30"/>
+          <w:szCs w:val="30"/>
+        </w:rPr>
+        <w:t xml:space="preserve"> </w:t>
+      </w:r>
+      <w:r>
+        <w:rPr>
+          <w:sz w:val="30"/>
+          <w:szCs w:val="30"/>
+        </w:rPr>
+        <w:t>Sword</w:t>
+      </w:r>
+      <w:r>
+        <w:rPr>
+          <w:sz w:val="30"/>
+          <w:szCs w:val="30"/>
+        </w:rPr>
+        <w:t xml:space="preserve"> use </w:t>
+      </w:r>
+      <w:r>
+        <w:rPr>
+          <w:rFonts w:hint="eastAsia"/>
+          <w:sz w:val="30"/>
+          <w:szCs w:val="30"/>
+        </w:rPr>
+        <w:t>2</w:t>
+      </w:r>
+      <w:r>
+        <w:rPr>
+          <w:sz w:val="30"/>
+          <w:szCs w:val="30"/>
+        </w:rPr>
+        <w:t>048x1024-512x256</w:t>
+      </w:r>
+      <w:r>
+        <w:rPr>
+          <w:rFonts w:hint="eastAsia"/>
+          <w:sz w:val="30"/>
+          <w:szCs w:val="30"/>
+        </w:rPr>
+        <w:t xml:space="preserve"> </w:t>
+      </w:r>
+      <w:r>
+        <w:rPr>
+          <w:sz w:val="30"/>
+          <w:szCs w:val="30"/>
+        </w:rPr>
+        <w:t>image resolution</w:t>
+      </w:r>
+      <w:r>
+        <w:rPr>
+          <w:rFonts w:hint="eastAsia"/>
+          <w:sz w:val="30"/>
+          <w:szCs w:val="30"/>
+        </w:rPr>
+        <w:t>，</w:t>
+      </w:r>
+      <w:r>
+        <w:rPr>
+          <w:rFonts w:hint="eastAsia"/>
+          <w:sz w:val="30"/>
+          <w:szCs w:val="30"/>
+        </w:rPr>
+        <w:t>S</w:t>
+      </w:r>
+      <w:r>
+        <w:rPr>
+          <w:sz w:val="30"/>
+          <w:szCs w:val="30"/>
+        </w:rPr>
+        <w:t xml:space="preserve">kinPack Maker can </w:t>
+      </w:r>
+      <w:r>
+        <w:rPr>
+          <w:sz w:val="30"/>
+          <w:szCs w:val="30"/>
+        </w:rPr>
+        <w:t>identify</w:t>
+      </w:r>
+      <w:r>
+        <w:rPr>
+          <w:sz w:val="30"/>
+          <w:szCs w:val="30"/>
+        </w:rPr>
+        <w:t xml:space="preserve"> it and auto pack</w:t>
+      </w:r>
+      <w:r>
+        <w:rPr>
+          <w:rFonts w:hint="eastAsia"/>
+          <w:sz w:val="30"/>
+          <w:szCs w:val="30"/>
+        </w:rPr>
+        <w:t>)</w:t>
+      </w:r>
+    </w:p>
+    <w:p>
+      <w:pPr>
+        <w:rPr>
+          <w:rFonts w:hint="eastAsia"/>
           <w:sz w:val="30"/>
           <w:szCs w:val="30"/>
         </w:rPr>
@@ -680,6 +1074,7 @@
           <w:sz w:val="30"/>
           <w:szCs w:val="30"/>
         </w:rPr>
+        <w:lastRenderedPageBreak/>
         <w:t xml:space="preserve">It can be understood </w:t>
       </w:r>
       <w:r>
@@ -943,7 +1338,6 @@
                 <w:sz w:val="30"/>
                 <w:szCs w:val="30"/>
               </w:rPr>
-              <w:lastRenderedPageBreak/>
               <w:t xml:space="preserve">Weapon </w:t>
             </w:r>
             <w:r>
@@ -1756,6 +2150,7 @@
                 <w:sz w:val="30"/>
                 <w:szCs w:val="30"/>
               </w:rPr>
+              <w:lastRenderedPageBreak/>
               <w:t>Sniper</w:t>
             </w:r>
           </w:p>
@@ -1952,7 +2347,6 @@
                 <w:sz w:val="30"/>
                 <w:szCs w:val="30"/>
               </w:rPr>
-              <w:lastRenderedPageBreak/>
               <w:t>EVA-8</w:t>
             </w:r>
             <w:r>
@@ -2702,6 +3096,7 @@
                 <w:sz w:val="30"/>
                 <w:szCs w:val="30"/>
               </w:rPr>
+              <w:lastRenderedPageBreak/>
               <w:t>MGL</w:t>
             </w:r>
           </w:p>
@@ -2771,6 +3166,587 @@
                 <w:szCs w:val="30"/>
               </w:rPr>
               <w:t>Thunderbolt</w:t>
+            </w:r>
+          </w:p>
+        </w:tc>
+      </w:tr>
+      <w:tr>
+        <w:trPr>
+          <w:jc w:val="center"/>
+        </w:trPr>
+        <w:tc>
+          <w:tcPr>
+            <w:tcW w:w="8522" w:type="dxa"/>
+            <w:gridSpan w:val="2"/>
+          </w:tcPr>
+          <w:p>
+            <w:pPr>
+              <w:jc w:val="center"/>
+              <w:rPr>
+                <w:sz w:val="30"/>
+                <w:szCs w:val="30"/>
+              </w:rPr>
+            </w:pPr>
+            <w:r>
+              <w:rPr>
+                <w:rFonts w:hint="eastAsia"/>
+                <w:sz w:val="30"/>
+                <w:szCs w:val="30"/>
+              </w:rPr>
+              <w:t>T</w:t>
+            </w:r>
+            <w:r>
+              <w:rPr>
+                <w:sz w:val="30"/>
+                <w:szCs w:val="30"/>
+              </w:rPr>
+              <w:t>itan Weapon</w:t>
+            </w:r>
+          </w:p>
+        </w:tc>
+      </w:tr>
+      <w:tr>
+        <w:trPr>
+          <w:jc w:val="center"/>
+        </w:trPr>
+        <w:tc>
+          <w:tcPr>
+            <w:tcW w:w="4261" w:type="dxa"/>
+          </w:tcPr>
+          <w:p>
+            <w:pPr>
+              <w:jc w:val="center"/>
+              <w:rPr>
+                <w:rFonts w:hint="eastAsia"/>
+                <w:sz w:val="30"/>
+                <w:szCs w:val="30"/>
+              </w:rPr>
+            </w:pPr>
+            <w:r>
+              <w:rPr>
+                <w:sz w:val="30"/>
+                <w:szCs w:val="30"/>
+              </w:rPr>
+              <w:t>Broad</w:t>
+            </w:r>
+            <w:r>
+              <w:rPr>
+                <w:sz w:val="30"/>
+                <w:szCs w:val="30"/>
+              </w:rPr>
+              <w:t xml:space="preserve"> </w:t>
+            </w:r>
+            <w:r>
+              <w:rPr>
+                <w:sz w:val="30"/>
+                <w:szCs w:val="30"/>
+              </w:rPr>
+              <w:t>Sword</w:t>
+            </w:r>
+          </w:p>
+        </w:tc>
+        <w:tc>
+          <w:tcPr>
+            <w:tcW w:w="4261" w:type="dxa"/>
+          </w:tcPr>
+          <w:p>
+            <w:pPr>
+              <w:jc w:val="center"/>
+              <w:rPr>
+                <w:sz w:val="30"/>
+                <w:szCs w:val="30"/>
+              </w:rPr>
+            </w:pPr>
+            <w:r>
+              <w:rPr>
+                <w:sz w:val="30"/>
+                <w:szCs w:val="30"/>
+              </w:rPr>
+              <w:t>BroadSword</w:t>
+            </w:r>
+          </w:p>
+        </w:tc>
+      </w:tr>
+      <w:tr>
+        <w:trPr>
+          <w:jc w:val="center"/>
+        </w:trPr>
+        <w:tc>
+          <w:tcPr>
+            <w:tcW w:w="4261" w:type="dxa"/>
+          </w:tcPr>
+          <w:p>
+            <w:pPr>
+              <w:jc w:val="center"/>
+              <w:rPr>
+                <w:rFonts w:hint="eastAsia"/>
+                <w:sz w:val="30"/>
+                <w:szCs w:val="30"/>
+              </w:rPr>
+            </w:pPr>
+            <w:r>
+              <w:rPr>
+                <w:sz w:val="30"/>
+                <w:szCs w:val="30"/>
+              </w:rPr>
+              <w:t>LeadWall</w:t>
+            </w:r>
+          </w:p>
+        </w:tc>
+        <w:tc>
+          <w:tcPr>
+            <w:tcW w:w="4261" w:type="dxa"/>
+          </w:tcPr>
+          <w:p>
+            <w:pPr>
+              <w:jc w:val="center"/>
+              <w:rPr>
+                <w:sz w:val="30"/>
+                <w:szCs w:val="30"/>
+              </w:rPr>
+            </w:pPr>
+            <w:r>
+              <w:rPr>
+                <w:sz w:val="30"/>
+                <w:szCs w:val="30"/>
+              </w:rPr>
+              <w:t>LeadWall</w:t>
+            </w:r>
+          </w:p>
+        </w:tc>
+      </w:tr>
+      <w:tr>
+        <w:trPr>
+          <w:jc w:val="center"/>
+        </w:trPr>
+        <w:tc>
+          <w:tcPr>
+            <w:tcW w:w="4261" w:type="dxa"/>
+          </w:tcPr>
+          <w:p>
+            <w:pPr>
+              <w:jc w:val="center"/>
+              <w:rPr>
+                <w:rFonts w:hint="eastAsia"/>
+                <w:sz w:val="30"/>
+                <w:szCs w:val="30"/>
+              </w:rPr>
+            </w:pPr>
+            <w:r>
+              <w:rPr>
+                <w:sz w:val="30"/>
+                <w:szCs w:val="30"/>
+              </w:rPr>
+              <w:t>Plasma</w:t>
+            </w:r>
+            <w:r>
+              <w:rPr>
+                <w:sz w:val="30"/>
+                <w:szCs w:val="30"/>
+              </w:rPr>
+              <w:t xml:space="preserve"> </w:t>
+            </w:r>
+            <w:r>
+              <w:rPr>
+                <w:sz w:val="30"/>
+                <w:szCs w:val="30"/>
+              </w:rPr>
+              <w:t>Railgun</w:t>
+            </w:r>
+          </w:p>
+        </w:tc>
+        <w:tc>
+          <w:tcPr>
+            <w:tcW w:w="4261" w:type="dxa"/>
+          </w:tcPr>
+          <w:p>
+            <w:pPr>
+              <w:jc w:val="center"/>
+              <w:rPr>
+                <w:sz w:val="30"/>
+                <w:szCs w:val="30"/>
+              </w:rPr>
+            </w:pPr>
+            <w:r>
+              <w:rPr>
+                <w:sz w:val="30"/>
+                <w:szCs w:val="30"/>
+              </w:rPr>
+              <w:t>PlasmaRailgun</w:t>
+            </w:r>
+          </w:p>
+        </w:tc>
+      </w:tr>
+      <w:tr>
+        <w:trPr>
+          <w:jc w:val="center"/>
+        </w:trPr>
+        <w:tc>
+          <w:tcPr>
+            <w:tcW w:w="4261" w:type="dxa"/>
+          </w:tcPr>
+          <w:p>
+            <w:pPr>
+              <w:jc w:val="center"/>
+              <w:rPr>
+                <w:rFonts w:hint="eastAsia"/>
+                <w:sz w:val="30"/>
+                <w:szCs w:val="30"/>
+              </w:rPr>
+            </w:pPr>
+            <w:r>
+              <w:rPr>
+                <w:sz w:val="30"/>
+                <w:szCs w:val="30"/>
+              </w:rPr>
+              <w:t>Predator</w:t>
+            </w:r>
+            <w:r>
+              <w:rPr>
+                <w:sz w:val="30"/>
+                <w:szCs w:val="30"/>
+              </w:rPr>
+              <w:t xml:space="preserve"> </w:t>
+            </w:r>
+            <w:r>
+              <w:rPr>
+                <w:sz w:val="30"/>
+                <w:szCs w:val="30"/>
+              </w:rPr>
+              <w:t>Cannon</w:t>
+            </w:r>
+          </w:p>
+        </w:tc>
+        <w:tc>
+          <w:tcPr>
+            <w:tcW w:w="4261" w:type="dxa"/>
+          </w:tcPr>
+          <w:p>
+            <w:pPr>
+              <w:jc w:val="center"/>
+              <w:rPr>
+                <w:sz w:val="30"/>
+                <w:szCs w:val="30"/>
+              </w:rPr>
+            </w:pPr>
+            <w:r>
+              <w:rPr>
+                <w:sz w:val="30"/>
+                <w:szCs w:val="30"/>
+              </w:rPr>
+              <w:t>PredatorCannon</w:t>
+            </w:r>
+          </w:p>
+        </w:tc>
+      </w:tr>
+      <w:tr>
+        <w:trPr>
+          <w:jc w:val="center"/>
+        </w:trPr>
+        <w:tc>
+          <w:tcPr>
+            <w:tcW w:w="4261" w:type="dxa"/>
+          </w:tcPr>
+          <w:p>
+            <w:pPr>
+              <w:jc w:val="center"/>
+              <w:rPr>
+                <w:rFonts w:hint="eastAsia"/>
+                <w:sz w:val="30"/>
+                <w:szCs w:val="30"/>
+              </w:rPr>
+            </w:pPr>
+            <w:r>
+              <w:rPr>
+                <w:sz w:val="30"/>
+                <w:szCs w:val="30"/>
+              </w:rPr>
+              <w:t>Splitter</w:t>
+            </w:r>
+            <w:r>
+              <w:rPr>
+                <w:sz w:val="30"/>
+                <w:szCs w:val="30"/>
+              </w:rPr>
+              <w:t xml:space="preserve"> </w:t>
+            </w:r>
+            <w:r>
+              <w:rPr>
+                <w:sz w:val="30"/>
+                <w:szCs w:val="30"/>
+              </w:rPr>
+              <w:t>Rifle</w:t>
+            </w:r>
+          </w:p>
+        </w:tc>
+        <w:tc>
+          <w:tcPr>
+            <w:tcW w:w="4261" w:type="dxa"/>
+          </w:tcPr>
+          <w:p>
+            <w:pPr>
+              <w:jc w:val="center"/>
+              <w:rPr>
+                <w:sz w:val="30"/>
+                <w:szCs w:val="30"/>
+              </w:rPr>
+            </w:pPr>
+            <w:r>
+              <w:rPr>
+                <w:sz w:val="30"/>
+                <w:szCs w:val="30"/>
+              </w:rPr>
+              <w:t>SplitterRifle</w:t>
+            </w:r>
+          </w:p>
+        </w:tc>
+      </w:tr>
+      <w:tr>
+        <w:trPr>
+          <w:jc w:val="center"/>
+        </w:trPr>
+        <w:tc>
+          <w:tcPr>
+            <w:tcW w:w="4261" w:type="dxa"/>
+          </w:tcPr>
+          <w:p>
+            <w:pPr>
+              <w:jc w:val="center"/>
+              <w:rPr>
+                <w:rFonts w:hint="eastAsia"/>
+                <w:sz w:val="30"/>
+                <w:szCs w:val="30"/>
+              </w:rPr>
+            </w:pPr>
+            <w:r>
+              <w:rPr>
+                <w:sz w:val="30"/>
+                <w:szCs w:val="30"/>
+              </w:rPr>
+              <w:t>T-203 Thermite Launcher</w:t>
+            </w:r>
+          </w:p>
+        </w:tc>
+        <w:tc>
+          <w:tcPr>
+            <w:tcW w:w="4261" w:type="dxa"/>
+          </w:tcPr>
+          <w:p>
+            <w:pPr>
+              <w:jc w:val="center"/>
+              <w:rPr>
+                <w:sz w:val="30"/>
+                <w:szCs w:val="30"/>
+              </w:rPr>
+            </w:pPr>
+            <w:r>
+              <w:rPr>
+                <w:sz w:val="30"/>
+                <w:szCs w:val="30"/>
+              </w:rPr>
+              <w:t>ThermiteLauncher</w:t>
+            </w:r>
+          </w:p>
+        </w:tc>
+      </w:tr>
+      <w:tr>
+        <w:trPr>
+          <w:jc w:val="center"/>
+        </w:trPr>
+        <w:tc>
+          <w:tcPr>
+            <w:tcW w:w="4261" w:type="dxa"/>
+          </w:tcPr>
+          <w:p>
+            <w:pPr>
+              <w:jc w:val="center"/>
+              <w:rPr>
+                <w:rFonts w:hint="eastAsia"/>
+                <w:sz w:val="30"/>
+                <w:szCs w:val="30"/>
+              </w:rPr>
+            </w:pPr>
+            <w:r>
+              <w:rPr>
+                <w:sz w:val="30"/>
+                <w:szCs w:val="30"/>
+              </w:rPr>
+              <w:t>40mm Tracker Cannon</w:t>
+            </w:r>
+          </w:p>
+        </w:tc>
+        <w:tc>
+          <w:tcPr>
+            <w:tcW w:w="4261" w:type="dxa"/>
+          </w:tcPr>
+          <w:p>
+            <w:pPr>
+              <w:jc w:val="center"/>
+              <w:rPr>
+                <w:sz w:val="30"/>
+                <w:szCs w:val="30"/>
+              </w:rPr>
+            </w:pPr>
+            <w:r>
+              <w:rPr>
+                <w:sz w:val="30"/>
+                <w:szCs w:val="30"/>
+              </w:rPr>
+              <w:t>TrackerCannon</w:t>
+            </w:r>
+          </w:p>
+        </w:tc>
+      </w:tr>
+      <w:tr>
+        <w:trPr>
+          <w:jc w:val="center"/>
+        </w:trPr>
+        <w:tc>
+          <w:tcPr>
+            <w:tcW w:w="4261" w:type="dxa"/>
+          </w:tcPr>
+          <w:p>
+            <w:pPr>
+              <w:jc w:val="center"/>
+              <w:rPr>
+                <w:rFonts w:hint="eastAsia"/>
+                <w:sz w:val="30"/>
+                <w:szCs w:val="30"/>
+              </w:rPr>
+            </w:pPr>
+            <w:r>
+              <w:rPr>
+                <w:sz w:val="30"/>
+                <w:szCs w:val="30"/>
+              </w:rPr>
+              <w:t>XO</w:t>
+            </w:r>
+            <w:r>
+              <w:rPr>
+                <w:sz w:val="30"/>
+                <w:szCs w:val="30"/>
+              </w:rPr>
+              <w:t>-</w:t>
+            </w:r>
+            <w:r>
+              <w:rPr>
+                <w:sz w:val="30"/>
+                <w:szCs w:val="30"/>
+              </w:rPr>
+              <w:t>16</w:t>
+            </w:r>
+          </w:p>
+        </w:tc>
+        <w:tc>
+          <w:tcPr>
+            <w:tcW w:w="4261" w:type="dxa"/>
+          </w:tcPr>
+          <w:p>
+            <w:pPr>
+              <w:jc w:val="center"/>
+              <w:rPr>
+                <w:sz w:val="30"/>
+                <w:szCs w:val="30"/>
+              </w:rPr>
+            </w:pPr>
+            <w:r>
+              <w:rPr>
+                <w:sz w:val="30"/>
+                <w:szCs w:val="30"/>
+              </w:rPr>
+              <w:t>XO16</w:t>
+            </w:r>
+          </w:p>
+        </w:tc>
+      </w:tr>
+      <w:tr>
+        <w:trPr>
+          <w:jc w:val="center"/>
+        </w:trPr>
+        <w:tc>
+          <w:tcPr>
+            <w:tcW w:w="4261" w:type="dxa"/>
+          </w:tcPr>
+          <w:p>
+            <w:pPr>
+              <w:jc w:val="center"/>
+              <w:rPr>
+                <w:rFonts w:hint="eastAsia"/>
+                <w:sz w:val="30"/>
+                <w:szCs w:val="30"/>
+              </w:rPr>
+            </w:pPr>
+            <w:r>
+              <w:rPr>
+                <w:sz w:val="30"/>
+                <w:szCs w:val="30"/>
+              </w:rPr>
+              <w:t>XO</w:t>
+            </w:r>
+            <w:r>
+              <w:rPr>
+                <w:sz w:val="30"/>
+                <w:szCs w:val="30"/>
+              </w:rPr>
+              <w:t>-</w:t>
+            </w:r>
+            <w:r>
+              <w:rPr>
+                <w:sz w:val="30"/>
+                <w:szCs w:val="30"/>
+              </w:rPr>
+              <w:t>16</w:t>
+            </w:r>
+            <w:r>
+              <w:rPr>
+                <w:sz w:val="30"/>
+                <w:szCs w:val="30"/>
+              </w:rPr>
+              <w:t xml:space="preserve"> </w:t>
+            </w:r>
+            <w:r>
+              <w:rPr>
+                <w:rFonts w:hint="eastAsia"/>
+                <w:sz w:val="30"/>
+                <w:szCs w:val="30"/>
+              </w:rPr>
+              <w:t>clip</w:t>
+            </w:r>
+          </w:p>
+        </w:tc>
+        <w:tc>
+          <w:tcPr>
+            <w:tcW w:w="4261" w:type="dxa"/>
+          </w:tcPr>
+          <w:p>
+            <w:pPr>
+              <w:jc w:val="center"/>
+              <w:rPr>
+                <w:sz w:val="30"/>
+                <w:szCs w:val="30"/>
+              </w:rPr>
+            </w:pPr>
+            <w:r>
+              <w:rPr>
+                <w:sz w:val="30"/>
+                <w:szCs w:val="30"/>
+              </w:rPr>
+              <w:t>XO16</w:t>
+            </w:r>
+            <w:r>
+              <w:rPr>
+                <w:sz w:val="30"/>
+                <w:szCs w:val="30"/>
+              </w:rPr>
+              <w:t>_</w:t>
+            </w:r>
+            <w:r>
+              <w:rPr>
+                <w:rFonts w:hint="eastAsia"/>
+                <w:sz w:val="30"/>
+                <w:szCs w:val="30"/>
+              </w:rPr>
+              <w:t>clip</w:t>
             </w:r>
           </w:p>
         </w:tc>
@@ -2793,6 +3769,44 @@
     </w:sectPr>
   </w:body>
 </w:document>
+</file>
+
+<file path=word/endnotes.xml><?xml version="1.0" encoding="utf-8"?>
+<w:endnotes xmlns:wpc="http://schemas.microsoft.com/office/word/2010/wordprocessingCanvas" xmlns:cx="http://schemas.microsoft.com/office/drawing/2014/chartex" xmlns:cx1="http://schemas.microsoft.com/office/drawing/2015/9/8/chartex" xmlns:cx2="http://schemas.microsoft.com/office/drawing/2015/10/21/chartex" xmlns:cx3="http://schemas.microsoft.com/office/drawing/2016/5/9/chartex" xmlns:cx4="http://schemas.microsoft.com/office/drawing/2016/5/10/chartex" xmlns:cx5="http://schemas.microsoft.com/office/drawing/2016/5/11/chartex" xmlns:cx6="http://schemas.microsoft.com/office/drawing/2016/5/12/chartex" xmlns:cx7="http://schemas.microsoft.com/office/drawing/2016/5/13/chartex" xmlns:cx8="http://schemas.microsoft.com/office/drawing/2016/5/14/chartex" xmlns:mc="http://schemas.openxmlformats.org/markup-compatibility/2006" xmlns:aink="http://schemas.microsoft.com/office/drawing/2016/ink" xmlns:am3d="http://schemas.microsoft.com/office/drawing/2017/model3d" xmlns:o="urn:schemas-microsoft-com:office:office" xmlns:r="http://schemas.openxmlformats.org/officeDocument/2006/relationships" xmlns:m="http://schemas.openxmlformats.org/officeDocument/2006/math" xmlns:v="urn:schemas-microsoft-com:vml" xmlns:wp14="http://schemas.microsoft.com/office/word/2010/wordprocessingDrawing" xmlns:wp="http://schemas.openxmlformats.org/drawingml/2006/wordprocessingDrawing" xmlns:w10="urn:schemas-microsoft-com:office:word" xmlns:w="http://schemas.openxmlformats.org/wordprocessingml/2006/main" xmlns:w14="http://schemas.microsoft.com/office/word/2010/wordml" xmlns:w15="http://schemas.microsoft.com/office/word/2012/wordml" xmlns:w16cex="http://schemas.microsoft.com/office/word/2018/wordml/cex" xmlns:w16cid="http://schemas.microsoft.com/office/word/2016/wordml/cid" xmlns:w16="http://schemas.microsoft.com/office/word/2018/wordml" xmlns:w16sdtdh="http://schemas.microsoft.com/office/word/2020/wordml/sdtdatahash" xmlns:w16se="http://schemas.microsoft.com/office/word/2015/wordml/symex" xmlns:wpg="http://schemas.microsoft.com/office/word/2010/wordprocessingGroup" xmlns:wpi="http://schemas.microsoft.com/office/word/2010/wordprocessingInk" xmlns:wne="http://schemas.microsoft.com/office/word/2006/wordml" xmlns:wps="http://schemas.microsoft.com/office/word/2010/wordprocessingShape" mc:Ignorable="w14 w15 w16se w16cid w16 w16cex w16sdtdh wp14">
+  <w:endnote w:type="separator" w:id="-1">
+    <w:p>
+      <w:r>
+        <w:separator/>
+      </w:r>
+    </w:p>
+  </w:endnote>
+  <w:endnote w:type="continuationSeparator" w:id="0">
+    <w:p>
+      <w:r>
+        <w:continuationSeparator/>
+      </w:r>
+    </w:p>
+  </w:endnote>
+</w:endnotes>
+</file>
+
+<file path=word/footnotes.xml><?xml version="1.0" encoding="utf-8"?>
+<w:footnotes xmlns:wpc="http://schemas.microsoft.com/office/word/2010/wordprocessingCanvas" xmlns:cx="http://schemas.microsoft.com/office/drawing/2014/chartex" xmlns:cx1="http://schemas.microsoft.com/office/drawing/2015/9/8/chartex" xmlns:cx2="http://schemas.microsoft.com/office/drawing/2015/10/21/chartex" xmlns:cx3="http://schemas.microsoft.com/office/drawing/2016/5/9/chartex" xmlns:cx4="http://schemas.microsoft.com/office/drawing/2016/5/10/chartex" xmlns:cx5="http://schemas.microsoft.com/office/drawing/2016/5/11/chartex" xmlns:cx6="http://schemas.microsoft.com/office/drawing/2016/5/12/chartex" xmlns:cx7="http://schemas.microsoft.com/office/drawing/2016/5/13/chartex" xmlns:cx8="http://schemas.microsoft.com/office/drawing/2016/5/14/chartex" xmlns:mc="http://schemas.openxmlformats.org/markup-compatibility/2006" xmlns:aink="http://schemas.microsoft.com/office/drawing/2016/ink" xmlns:am3d="http://schemas.microsoft.com/office/drawing/2017/model3d" xmlns:o="urn:schemas-microsoft-com:office:office" xmlns:r="http://schemas.openxmlformats.org/officeDocument/2006/relationships" xmlns:m="http://schemas.openxmlformats.org/officeDocument/2006/math" xmlns:v="urn:schemas-microsoft-com:vml" xmlns:wp14="http://schemas.microsoft.com/office/word/2010/wordprocessingDrawing" xmlns:wp="http://schemas.openxmlformats.org/drawingml/2006/wordprocessingDrawing" xmlns:w10="urn:schemas-microsoft-com:office:word" xmlns:w="http://schemas.openxmlformats.org/wordprocessingml/2006/main" xmlns:w14="http://schemas.microsoft.com/office/word/2010/wordml" xmlns:w15="http://schemas.microsoft.com/office/word/2012/wordml" xmlns:w16cex="http://schemas.microsoft.com/office/word/2018/wordml/cex" xmlns:w16cid="http://schemas.microsoft.com/office/word/2016/wordml/cid" xmlns:w16="http://schemas.microsoft.com/office/word/2018/wordml" xmlns:w16sdtdh="http://schemas.microsoft.com/office/word/2020/wordml/sdtdatahash" xmlns:w16se="http://schemas.microsoft.com/office/word/2015/wordml/symex" xmlns:wpg="http://schemas.microsoft.com/office/word/2010/wordprocessingGroup" xmlns:wpi="http://schemas.microsoft.com/office/word/2010/wordprocessingInk" xmlns:wne="http://schemas.microsoft.com/office/word/2006/wordml" xmlns:wps="http://schemas.microsoft.com/office/word/2010/wordprocessingShape" mc:Ignorable="w14 w15 w16se w16cid w16 w16cex w16sdtdh wp14">
+  <w:footnote w:type="separator" w:id="-1">
+    <w:p>
+      <w:r>
+        <w:separator/>
+      </w:r>
+    </w:p>
+  </w:footnote>
+  <w:footnote w:type="continuationSeparator" w:id="0">
+    <w:p>
+      <w:r>
+        <w:continuationSeparator/>
+      </w:r>
+    </w:p>
+  </w:footnote>
+</w:footnotes>
 </file>
 
 <file path=word/numbering.xml><?xml version="1.0" encoding="utf-8"?>
@@ -3061,7 +4075,7 @@
     <w:lsdException w:name="Table Web 2" w:semiHidden="1" w:unhideWhenUsed="1"/>
     <w:lsdException w:name="Table Web 3" w:semiHidden="1" w:unhideWhenUsed="1"/>
     <w:lsdException w:name="Balloon Text" w:semiHidden="1" w:unhideWhenUsed="1"/>
-    <w:lsdException w:name="Table Grid" w:semiHidden="1" w:uiPriority="59" w:unhideWhenUsed="1"/>
+    <w:lsdException w:name="Table Grid" w:uiPriority="59"/>
     <w:lsdException w:name="Table Theme" w:semiHidden="1" w:unhideWhenUsed="1"/>
     <w:lsdException w:name="Placeholder Text" w:semiHidden="1"/>
     <w:lsdException w:name="No Spacing" w:uiPriority="1" w:qFormat="1"/>
@@ -3356,6 +4370,71 @@
       <w:u w:val="single"/>
     </w:rPr>
   </w:style>
+  <w:style w:type="paragraph" w:styleId="a6">
+    <w:name w:val="header"/>
+    <w:basedOn w:val="a"/>
+    <w:link w:val="a7"/>
+    <w:uiPriority w:val="99"/>
+    <w:unhideWhenUsed/>
+    <w:rsid w:val="00341F71"/>
+    <w:pPr>
+      <w:pBdr>
+        <w:bottom w:val="single" w:sz="6" w:space="1" w:color="auto"/>
+      </w:pBdr>
+      <w:tabs>
+        <w:tab w:val="center" w:pos="4153"/>
+        <w:tab w:val="right" w:pos="8306"/>
+      </w:tabs>
+      <w:snapToGrid w:val="0"/>
+      <w:jc w:val="center"/>
+    </w:pPr>
+    <w:rPr>
+      <w:sz w:val="18"/>
+      <w:szCs w:val="18"/>
+    </w:rPr>
+  </w:style>
+  <w:style w:type="character" w:customStyle="1" w:styleId="a7">
+    <w:name w:val="页眉 字符"/>
+    <w:basedOn w:val="a0"/>
+    <w:link w:val="a6"/>
+    <w:uiPriority w:val="99"/>
+    <w:rsid w:val="00341F71"/>
+    <w:rPr>
+      <w:sz w:val="18"/>
+      <w:szCs w:val="18"/>
+    </w:rPr>
+  </w:style>
+  <w:style w:type="paragraph" w:styleId="a8">
+    <w:name w:val="footer"/>
+    <w:basedOn w:val="a"/>
+    <w:link w:val="a9"/>
+    <w:uiPriority w:val="99"/>
+    <w:unhideWhenUsed/>
+    <w:rsid w:val="00341F71"/>
+    <w:pPr>
+      <w:tabs>
+        <w:tab w:val="center" w:pos="4153"/>
+        <w:tab w:val="right" w:pos="8306"/>
+      </w:tabs>
+      <w:snapToGrid w:val="0"/>
+      <w:jc w:val="left"/>
+    </w:pPr>
+    <w:rPr>
+      <w:sz w:val="18"/>
+      <w:szCs w:val="18"/>
+    </w:rPr>
+  </w:style>
+  <w:style w:type="character" w:customStyle="1" w:styleId="a9">
+    <w:name w:val="页脚 字符"/>
+    <w:basedOn w:val="a0"/>
+    <w:link w:val="a8"/>
+    <w:uiPriority w:val="99"/>
+    <w:rsid w:val="00341F71"/>
+    <w:rPr>
+      <w:sz w:val="18"/>
+      <w:szCs w:val="18"/>
+    </w:rPr>
+  </w:style>
 </w:styles>
 </file>
 

</xml_diff>

<commit_message>
Add melee weapon; Add Command Line Version; SkinPack some fix.
</commit_message>
<xml_diff>
--- a/Documents/TTF2_Weapon_Format.docx
+++ b/Documents/TTF2_Weapon_Format.docx
@@ -677,7 +677,15 @@
           <w:sz w:val="30"/>
           <w:szCs w:val="30"/>
         </w:rPr>
-        <w:t>16</w:t>
+        <w:t xml:space="preserve">16 </w:t>
+      </w:r>
+      <w:r>
+        <w:rPr>
+          <w:rFonts w:hint="eastAsia"/>
+          <w:sz w:val="30"/>
+          <w:szCs w:val="30"/>
+        </w:rPr>
+        <w:t>the</w:t>
       </w:r>
       <w:r>
         <w:rPr>
@@ -692,7 +700,7 @@
           <w:sz w:val="30"/>
           <w:szCs w:val="30"/>
         </w:rPr>
-        <w:t>the</w:t>
+        <w:t>same</w:t>
       </w:r>
       <w:r>
         <w:rPr>
@@ -707,21 +715,6 @@
           <w:sz w:val="30"/>
           <w:szCs w:val="30"/>
         </w:rPr>
-        <w:t>same</w:t>
-      </w:r>
-      <w:r>
-        <w:rPr>
-          <w:sz w:val="30"/>
-          <w:szCs w:val="30"/>
-        </w:rPr>
-        <w:t xml:space="preserve"> </w:t>
-      </w:r>
-      <w:r>
-        <w:rPr>
-          <w:rFonts w:hint="eastAsia"/>
-          <w:sz w:val="30"/>
-          <w:szCs w:val="30"/>
-        </w:rPr>
         <w:t>with</w:t>
       </w:r>
       <w:r>
@@ -753,15 +746,7 @@
           <w:sz w:val="30"/>
           <w:szCs w:val="30"/>
         </w:rPr>
-        <w:t>should be</w:t>
-      </w:r>
-      <w:r>
-        <w:rPr>
-          <w:rFonts w:hint="eastAsia"/>
-          <w:sz w:val="30"/>
-          <w:szCs w:val="30"/>
-        </w:rPr>
-        <w:t xml:space="preserve"> </w:t>
+        <w:t xml:space="preserve">should be </w:t>
       </w:r>
       <w:r>
         <w:rPr>
@@ -999,7 +984,6 @@
     <w:p>
       <w:pPr>
         <w:rPr>
-          <w:rFonts w:hint="eastAsia"/>
           <w:sz w:val="30"/>
           <w:szCs w:val="30"/>
         </w:rPr>
@@ -3217,536 +3201,681 @@
             <w:pPr>
               <w:jc w:val="center"/>
               <w:rPr>
+                <w:sz w:val="30"/>
+                <w:szCs w:val="30"/>
+              </w:rPr>
+            </w:pPr>
+            <w:r>
+              <w:rPr>
+                <w:sz w:val="30"/>
+                <w:szCs w:val="30"/>
+              </w:rPr>
+              <w:t>Broad</w:t>
+            </w:r>
+            <w:r>
+              <w:rPr>
+                <w:sz w:val="30"/>
+                <w:szCs w:val="30"/>
+              </w:rPr>
+              <w:t xml:space="preserve"> </w:t>
+            </w:r>
+            <w:r>
+              <w:rPr>
+                <w:sz w:val="30"/>
+                <w:szCs w:val="30"/>
+              </w:rPr>
+              <w:t>Sword</w:t>
+            </w:r>
+          </w:p>
+        </w:tc>
+        <w:tc>
+          <w:tcPr>
+            <w:tcW w:w="4261" w:type="dxa"/>
+          </w:tcPr>
+          <w:p>
+            <w:pPr>
+              <w:jc w:val="center"/>
+              <w:rPr>
+                <w:sz w:val="30"/>
+                <w:szCs w:val="30"/>
+              </w:rPr>
+            </w:pPr>
+            <w:r>
+              <w:rPr>
+                <w:sz w:val="30"/>
+                <w:szCs w:val="30"/>
+              </w:rPr>
+              <w:t>BroadSword</w:t>
+            </w:r>
+          </w:p>
+        </w:tc>
+      </w:tr>
+      <w:tr>
+        <w:trPr>
+          <w:jc w:val="center"/>
+        </w:trPr>
+        <w:tc>
+          <w:tcPr>
+            <w:tcW w:w="4261" w:type="dxa"/>
+          </w:tcPr>
+          <w:p>
+            <w:pPr>
+              <w:jc w:val="center"/>
+              <w:rPr>
+                <w:sz w:val="30"/>
+                <w:szCs w:val="30"/>
+              </w:rPr>
+            </w:pPr>
+            <w:r>
+              <w:rPr>
+                <w:sz w:val="30"/>
+                <w:szCs w:val="30"/>
+              </w:rPr>
+              <w:t>LeadWall</w:t>
+            </w:r>
+          </w:p>
+        </w:tc>
+        <w:tc>
+          <w:tcPr>
+            <w:tcW w:w="4261" w:type="dxa"/>
+          </w:tcPr>
+          <w:p>
+            <w:pPr>
+              <w:jc w:val="center"/>
+              <w:rPr>
+                <w:sz w:val="30"/>
+                <w:szCs w:val="30"/>
+              </w:rPr>
+            </w:pPr>
+            <w:r>
+              <w:rPr>
+                <w:sz w:val="30"/>
+                <w:szCs w:val="30"/>
+              </w:rPr>
+              <w:t>LeadWall</w:t>
+            </w:r>
+          </w:p>
+        </w:tc>
+      </w:tr>
+      <w:tr>
+        <w:trPr>
+          <w:jc w:val="center"/>
+        </w:trPr>
+        <w:tc>
+          <w:tcPr>
+            <w:tcW w:w="4261" w:type="dxa"/>
+          </w:tcPr>
+          <w:p>
+            <w:pPr>
+              <w:jc w:val="center"/>
+              <w:rPr>
+                <w:sz w:val="30"/>
+                <w:szCs w:val="30"/>
+              </w:rPr>
+            </w:pPr>
+            <w:r>
+              <w:rPr>
+                <w:sz w:val="30"/>
+                <w:szCs w:val="30"/>
+              </w:rPr>
+              <w:t>Plasma</w:t>
+            </w:r>
+            <w:r>
+              <w:rPr>
+                <w:sz w:val="30"/>
+                <w:szCs w:val="30"/>
+              </w:rPr>
+              <w:t xml:space="preserve"> </w:t>
+            </w:r>
+            <w:r>
+              <w:rPr>
+                <w:sz w:val="30"/>
+                <w:szCs w:val="30"/>
+              </w:rPr>
+              <w:t>Railgun</w:t>
+            </w:r>
+          </w:p>
+        </w:tc>
+        <w:tc>
+          <w:tcPr>
+            <w:tcW w:w="4261" w:type="dxa"/>
+          </w:tcPr>
+          <w:p>
+            <w:pPr>
+              <w:jc w:val="center"/>
+              <w:rPr>
+                <w:sz w:val="30"/>
+                <w:szCs w:val="30"/>
+              </w:rPr>
+            </w:pPr>
+            <w:r>
+              <w:rPr>
+                <w:sz w:val="30"/>
+                <w:szCs w:val="30"/>
+              </w:rPr>
+              <w:t>PlasmaRailgun</w:t>
+            </w:r>
+          </w:p>
+        </w:tc>
+      </w:tr>
+      <w:tr>
+        <w:trPr>
+          <w:jc w:val="center"/>
+        </w:trPr>
+        <w:tc>
+          <w:tcPr>
+            <w:tcW w:w="4261" w:type="dxa"/>
+          </w:tcPr>
+          <w:p>
+            <w:pPr>
+              <w:jc w:val="center"/>
+              <w:rPr>
+                <w:sz w:val="30"/>
+                <w:szCs w:val="30"/>
+              </w:rPr>
+            </w:pPr>
+            <w:r>
+              <w:rPr>
+                <w:sz w:val="30"/>
+                <w:szCs w:val="30"/>
+              </w:rPr>
+              <w:t>Predator</w:t>
+            </w:r>
+            <w:r>
+              <w:rPr>
+                <w:sz w:val="30"/>
+                <w:szCs w:val="30"/>
+              </w:rPr>
+              <w:t xml:space="preserve"> </w:t>
+            </w:r>
+            <w:r>
+              <w:rPr>
+                <w:sz w:val="30"/>
+                <w:szCs w:val="30"/>
+              </w:rPr>
+              <w:t>Cannon</w:t>
+            </w:r>
+          </w:p>
+        </w:tc>
+        <w:tc>
+          <w:tcPr>
+            <w:tcW w:w="4261" w:type="dxa"/>
+          </w:tcPr>
+          <w:p>
+            <w:pPr>
+              <w:jc w:val="center"/>
+              <w:rPr>
+                <w:sz w:val="30"/>
+                <w:szCs w:val="30"/>
+              </w:rPr>
+            </w:pPr>
+            <w:r>
+              <w:rPr>
+                <w:sz w:val="30"/>
+                <w:szCs w:val="30"/>
+              </w:rPr>
+              <w:t>PredatorCannon</w:t>
+            </w:r>
+          </w:p>
+        </w:tc>
+      </w:tr>
+      <w:tr>
+        <w:trPr>
+          <w:jc w:val="center"/>
+        </w:trPr>
+        <w:tc>
+          <w:tcPr>
+            <w:tcW w:w="4261" w:type="dxa"/>
+          </w:tcPr>
+          <w:p>
+            <w:pPr>
+              <w:jc w:val="center"/>
+              <w:rPr>
+                <w:sz w:val="30"/>
+                <w:szCs w:val="30"/>
+              </w:rPr>
+            </w:pPr>
+            <w:r>
+              <w:rPr>
+                <w:sz w:val="30"/>
+                <w:szCs w:val="30"/>
+              </w:rPr>
+              <w:t>Splitter</w:t>
+            </w:r>
+            <w:r>
+              <w:rPr>
+                <w:sz w:val="30"/>
+                <w:szCs w:val="30"/>
+              </w:rPr>
+              <w:t xml:space="preserve"> </w:t>
+            </w:r>
+            <w:r>
+              <w:rPr>
+                <w:sz w:val="30"/>
+                <w:szCs w:val="30"/>
+              </w:rPr>
+              <w:t>Rifle</w:t>
+            </w:r>
+          </w:p>
+        </w:tc>
+        <w:tc>
+          <w:tcPr>
+            <w:tcW w:w="4261" w:type="dxa"/>
+          </w:tcPr>
+          <w:p>
+            <w:pPr>
+              <w:jc w:val="center"/>
+              <w:rPr>
+                <w:sz w:val="30"/>
+                <w:szCs w:val="30"/>
+              </w:rPr>
+            </w:pPr>
+            <w:r>
+              <w:rPr>
+                <w:sz w:val="30"/>
+                <w:szCs w:val="30"/>
+              </w:rPr>
+              <w:t>SplitterRifle</w:t>
+            </w:r>
+          </w:p>
+        </w:tc>
+      </w:tr>
+      <w:tr>
+        <w:trPr>
+          <w:jc w:val="center"/>
+        </w:trPr>
+        <w:tc>
+          <w:tcPr>
+            <w:tcW w:w="4261" w:type="dxa"/>
+          </w:tcPr>
+          <w:p>
+            <w:pPr>
+              <w:jc w:val="center"/>
+              <w:rPr>
+                <w:sz w:val="30"/>
+                <w:szCs w:val="30"/>
+              </w:rPr>
+            </w:pPr>
+            <w:r>
+              <w:rPr>
+                <w:sz w:val="30"/>
+                <w:szCs w:val="30"/>
+              </w:rPr>
+              <w:t>T-203 Thermite Launcher</w:t>
+            </w:r>
+          </w:p>
+        </w:tc>
+        <w:tc>
+          <w:tcPr>
+            <w:tcW w:w="4261" w:type="dxa"/>
+          </w:tcPr>
+          <w:p>
+            <w:pPr>
+              <w:jc w:val="center"/>
+              <w:rPr>
+                <w:sz w:val="30"/>
+                <w:szCs w:val="30"/>
+              </w:rPr>
+            </w:pPr>
+            <w:r>
+              <w:rPr>
+                <w:sz w:val="30"/>
+                <w:szCs w:val="30"/>
+              </w:rPr>
+              <w:t>ThermiteLauncher</w:t>
+            </w:r>
+          </w:p>
+        </w:tc>
+      </w:tr>
+      <w:tr>
+        <w:trPr>
+          <w:jc w:val="center"/>
+        </w:trPr>
+        <w:tc>
+          <w:tcPr>
+            <w:tcW w:w="4261" w:type="dxa"/>
+          </w:tcPr>
+          <w:p>
+            <w:pPr>
+              <w:jc w:val="center"/>
+              <w:rPr>
+                <w:sz w:val="30"/>
+                <w:szCs w:val="30"/>
+              </w:rPr>
+            </w:pPr>
+            <w:r>
+              <w:rPr>
+                <w:sz w:val="30"/>
+                <w:szCs w:val="30"/>
+              </w:rPr>
+              <w:t>40mm Tracker Cannon</w:t>
+            </w:r>
+          </w:p>
+        </w:tc>
+        <w:tc>
+          <w:tcPr>
+            <w:tcW w:w="4261" w:type="dxa"/>
+          </w:tcPr>
+          <w:p>
+            <w:pPr>
+              <w:jc w:val="center"/>
+              <w:rPr>
+                <w:sz w:val="30"/>
+                <w:szCs w:val="30"/>
+              </w:rPr>
+            </w:pPr>
+            <w:r>
+              <w:rPr>
+                <w:sz w:val="30"/>
+                <w:szCs w:val="30"/>
+              </w:rPr>
+              <w:t>TrackerCannon</w:t>
+            </w:r>
+          </w:p>
+        </w:tc>
+      </w:tr>
+      <w:tr>
+        <w:trPr>
+          <w:jc w:val="center"/>
+        </w:trPr>
+        <w:tc>
+          <w:tcPr>
+            <w:tcW w:w="4261" w:type="dxa"/>
+          </w:tcPr>
+          <w:p>
+            <w:pPr>
+              <w:jc w:val="center"/>
+              <w:rPr>
+                <w:sz w:val="30"/>
+                <w:szCs w:val="30"/>
+              </w:rPr>
+            </w:pPr>
+            <w:r>
+              <w:rPr>
+                <w:sz w:val="30"/>
+                <w:szCs w:val="30"/>
+              </w:rPr>
+              <w:t>XO</w:t>
+            </w:r>
+            <w:r>
+              <w:rPr>
+                <w:sz w:val="30"/>
+                <w:szCs w:val="30"/>
+              </w:rPr>
+              <w:t>-</w:t>
+            </w:r>
+            <w:r>
+              <w:rPr>
+                <w:sz w:val="30"/>
+                <w:szCs w:val="30"/>
+              </w:rPr>
+              <w:t>16</w:t>
+            </w:r>
+          </w:p>
+        </w:tc>
+        <w:tc>
+          <w:tcPr>
+            <w:tcW w:w="4261" w:type="dxa"/>
+          </w:tcPr>
+          <w:p>
+            <w:pPr>
+              <w:jc w:val="center"/>
+              <w:rPr>
+                <w:sz w:val="30"/>
+                <w:szCs w:val="30"/>
+              </w:rPr>
+            </w:pPr>
+            <w:r>
+              <w:rPr>
+                <w:sz w:val="30"/>
+                <w:szCs w:val="30"/>
+              </w:rPr>
+              <w:t>XO16</w:t>
+            </w:r>
+          </w:p>
+        </w:tc>
+      </w:tr>
+      <w:tr>
+        <w:trPr>
+          <w:jc w:val="center"/>
+        </w:trPr>
+        <w:tc>
+          <w:tcPr>
+            <w:tcW w:w="4261" w:type="dxa"/>
+          </w:tcPr>
+          <w:p>
+            <w:pPr>
+              <w:jc w:val="center"/>
+              <w:rPr>
+                <w:sz w:val="30"/>
+                <w:szCs w:val="30"/>
+              </w:rPr>
+            </w:pPr>
+            <w:r>
+              <w:rPr>
+                <w:sz w:val="30"/>
+                <w:szCs w:val="30"/>
+              </w:rPr>
+              <w:t>XO</w:t>
+            </w:r>
+            <w:r>
+              <w:rPr>
+                <w:sz w:val="30"/>
+                <w:szCs w:val="30"/>
+              </w:rPr>
+              <w:t>-</w:t>
+            </w:r>
+            <w:r>
+              <w:rPr>
+                <w:sz w:val="30"/>
+                <w:szCs w:val="30"/>
+              </w:rPr>
+              <w:t>16</w:t>
+            </w:r>
+            <w:r>
+              <w:rPr>
+                <w:sz w:val="30"/>
+                <w:szCs w:val="30"/>
+              </w:rPr>
+              <w:t xml:space="preserve"> </w:t>
+            </w:r>
+            <w:r>
+              <w:rPr>
                 <w:rFonts w:hint="eastAsia"/>
                 <w:sz w:val="30"/>
                 <w:szCs w:val="30"/>
               </w:rPr>
-            </w:pPr>
-            <w:r>
-              <w:rPr>
-                <w:sz w:val="30"/>
-                <w:szCs w:val="30"/>
-              </w:rPr>
-              <w:t>Broad</w:t>
-            </w:r>
-            <w:r>
-              <w:rPr>
-                <w:sz w:val="30"/>
-                <w:szCs w:val="30"/>
-              </w:rPr>
-              <w:t xml:space="preserve"> </w:t>
-            </w:r>
-            <w:r>
-              <w:rPr>
-                <w:sz w:val="30"/>
-                <w:szCs w:val="30"/>
-              </w:rPr>
-              <w:t>Sword</w:t>
-            </w:r>
-          </w:p>
-        </w:tc>
-        <w:tc>
-          <w:tcPr>
-            <w:tcW w:w="4261" w:type="dxa"/>
-          </w:tcPr>
-          <w:p>
-            <w:pPr>
-              <w:jc w:val="center"/>
-              <w:rPr>
-                <w:sz w:val="30"/>
-                <w:szCs w:val="30"/>
-              </w:rPr>
-            </w:pPr>
-            <w:r>
-              <w:rPr>
-                <w:sz w:val="30"/>
-                <w:szCs w:val="30"/>
-              </w:rPr>
-              <w:t>BroadSword</w:t>
-            </w:r>
-          </w:p>
-        </w:tc>
-      </w:tr>
-      <w:tr>
-        <w:trPr>
-          <w:jc w:val="center"/>
-        </w:trPr>
-        <w:tc>
-          <w:tcPr>
-            <w:tcW w:w="4261" w:type="dxa"/>
-          </w:tcPr>
-          <w:p>
-            <w:pPr>
-              <w:jc w:val="center"/>
+              <w:t>clip</w:t>
+            </w:r>
+          </w:p>
+        </w:tc>
+        <w:tc>
+          <w:tcPr>
+            <w:tcW w:w="4261" w:type="dxa"/>
+          </w:tcPr>
+          <w:p>
+            <w:pPr>
+              <w:jc w:val="center"/>
+              <w:rPr>
+                <w:sz w:val="30"/>
+                <w:szCs w:val="30"/>
+              </w:rPr>
+            </w:pPr>
+            <w:r>
+              <w:rPr>
+                <w:sz w:val="30"/>
+                <w:szCs w:val="30"/>
+              </w:rPr>
+              <w:t>XO16</w:t>
+            </w:r>
+            <w:r>
+              <w:rPr>
+                <w:sz w:val="30"/>
+                <w:szCs w:val="30"/>
+              </w:rPr>
+              <w:t>_</w:t>
+            </w:r>
+            <w:r>
               <w:rPr>
                 <w:rFonts w:hint="eastAsia"/>
                 <w:sz w:val="30"/>
                 <w:szCs w:val="30"/>
               </w:rPr>
-            </w:pPr>
-            <w:r>
-              <w:rPr>
-                <w:sz w:val="30"/>
-                <w:szCs w:val="30"/>
-              </w:rPr>
-              <w:t>LeadWall</w:t>
-            </w:r>
-          </w:p>
-        </w:tc>
-        <w:tc>
-          <w:tcPr>
-            <w:tcW w:w="4261" w:type="dxa"/>
-          </w:tcPr>
-          <w:p>
-            <w:pPr>
-              <w:jc w:val="center"/>
-              <w:rPr>
-                <w:sz w:val="30"/>
-                <w:szCs w:val="30"/>
-              </w:rPr>
-            </w:pPr>
-            <w:r>
-              <w:rPr>
-                <w:sz w:val="30"/>
-                <w:szCs w:val="30"/>
-              </w:rPr>
-              <w:t>LeadWall</w:t>
-            </w:r>
-          </w:p>
-        </w:tc>
-      </w:tr>
-      <w:tr>
-        <w:trPr>
-          <w:jc w:val="center"/>
-        </w:trPr>
-        <w:tc>
-          <w:tcPr>
-            <w:tcW w:w="4261" w:type="dxa"/>
-          </w:tcPr>
-          <w:p>
-            <w:pPr>
-              <w:jc w:val="center"/>
+              <w:t>clip</w:t>
+            </w:r>
+          </w:p>
+        </w:tc>
+      </w:tr>
+      <w:tr>
+        <w:trPr>
+          <w:jc w:val="center"/>
+        </w:trPr>
+        <w:tc>
+          <w:tcPr>
+            <w:tcW w:w="8522" w:type="dxa"/>
+            <w:gridSpan w:val="2"/>
+          </w:tcPr>
+          <w:p>
+            <w:pPr>
+              <w:jc w:val="center"/>
+              <w:rPr>
+                <w:sz w:val="30"/>
+                <w:szCs w:val="30"/>
+              </w:rPr>
+            </w:pPr>
+            <w:r>
               <w:rPr>
                 <w:rFonts w:hint="eastAsia"/>
                 <w:sz w:val="30"/>
                 <w:szCs w:val="30"/>
               </w:rPr>
-            </w:pPr>
-            <w:r>
-              <w:rPr>
-                <w:sz w:val="30"/>
-                <w:szCs w:val="30"/>
-              </w:rPr>
-              <w:t>Plasma</w:t>
-            </w:r>
-            <w:r>
-              <w:rPr>
-                <w:sz w:val="30"/>
-                <w:szCs w:val="30"/>
-              </w:rPr>
-              <w:t xml:space="preserve"> </w:t>
-            </w:r>
-            <w:r>
-              <w:rPr>
-                <w:sz w:val="30"/>
-                <w:szCs w:val="30"/>
-              </w:rPr>
-              <w:t>Railgun</w:t>
-            </w:r>
-          </w:p>
-        </w:tc>
-        <w:tc>
-          <w:tcPr>
-            <w:tcW w:w="4261" w:type="dxa"/>
-          </w:tcPr>
-          <w:p>
-            <w:pPr>
-              <w:jc w:val="center"/>
-              <w:rPr>
-                <w:sz w:val="30"/>
-                <w:szCs w:val="30"/>
-              </w:rPr>
-            </w:pPr>
-            <w:r>
-              <w:rPr>
-                <w:sz w:val="30"/>
-                <w:szCs w:val="30"/>
-              </w:rPr>
-              <w:t>PlasmaRailgun</w:t>
-            </w:r>
-          </w:p>
-        </w:tc>
-      </w:tr>
-      <w:tr>
-        <w:trPr>
-          <w:jc w:val="center"/>
-        </w:trPr>
-        <w:tc>
-          <w:tcPr>
-            <w:tcW w:w="4261" w:type="dxa"/>
-          </w:tcPr>
-          <w:p>
-            <w:pPr>
-              <w:jc w:val="center"/>
+              <w:t>Melee</w:t>
+            </w:r>
+          </w:p>
+        </w:tc>
+      </w:tr>
+      <w:tr>
+        <w:trPr>
+          <w:jc w:val="center"/>
+        </w:trPr>
+        <w:tc>
+          <w:tcPr>
+            <w:tcW w:w="4261" w:type="dxa"/>
+          </w:tcPr>
+          <w:p>
+            <w:pPr>
+              <w:jc w:val="center"/>
+              <w:rPr>
+                <w:sz w:val="30"/>
+                <w:szCs w:val="30"/>
+              </w:rPr>
+            </w:pPr>
+            <w:r>
               <w:rPr>
                 <w:rFonts w:hint="eastAsia"/>
                 <w:sz w:val="30"/>
                 <w:szCs w:val="30"/>
               </w:rPr>
-            </w:pPr>
-            <w:r>
-              <w:rPr>
-                <w:sz w:val="30"/>
-                <w:szCs w:val="30"/>
-              </w:rPr>
-              <w:t>Predator</w:t>
-            </w:r>
-            <w:r>
-              <w:rPr>
-                <w:sz w:val="30"/>
-                <w:szCs w:val="30"/>
-              </w:rPr>
-              <w:t xml:space="preserve"> </w:t>
-            </w:r>
-            <w:r>
-              <w:rPr>
-                <w:sz w:val="30"/>
-                <w:szCs w:val="30"/>
-              </w:rPr>
-              <w:t>Cannon</w:t>
-            </w:r>
-          </w:p>
-        </w:tc>
-        <w:tc>
-          <w:tcPr>
-            <w:tcW w:w="4261" w:type="dxa"/>
-          </w:tcPr>
-          <w:p>
-            <w:pPr>
-              <w:jc w:val="center"/>
-              <w:rPr>
-                <w:sz w:val="30"/>
-                <w:szCs w:val="30"/>
-              </w:rPr>
-            </w:pPr>
-            <w:r>
-              <w:rPr>
-                <w:sz w:val="30"/>
-                <w:szCs w:val="30"/>
-              </w:rPr>
-              <w:t>PredatorCannon</w:t>
-            </w:r>
-          </w:p>
-        </w:tc>
-      </w:tr>
-      <w:tr>
-        <w:trPr>
-          <w:jc w:val="center"/>
-        </w:trPr>
-        <w:tc>
-          <w:tcPr>
-            <w:tcW w:w="4261" w:type="dxa"/>
-          </w:tcPr>
-          <w:p>
-            <w:pPr>
-              <w:jc w:val="center"/>
+              <w:t>P</w:t>
+            </w:r>
+            <w:r>
+              <w:rPr>
+                <w:sz w:val="30"/>
+                <w:szCs w:val="30"/>
+              </w:rPr>
+              <w:t>ilot Sword</w:t>
+            </w:r>
+          </w:p>
+        </w:tc>
+        <w:tc>
+          <w:tcPr>
+            <w:tcW w:w="4261" w:type="dxa"/>
+          </w:tcPr>
+          <w:p>
+            <w:pPr>
+              <w:jc w:val="center"/>
+              <w:rPr>
+                <w:sz w:val="30"/>
+                <w:szCs w:val="30"/>
+              </w:rPr>
+            </w:pPr>
+            <w:r>
               <w:rPr>
                 <w:rFonts w:hint="eastAsia"/>
                 <w:sz w:val="30"/>
                 <w:szCs w:val="30"/>
               </w:rPr>
-            </w:pPr>
-            <w:r>
-              <w:rPr>
-                <w:sz w:val="30"/>
-                <w:szCs w:val="30"/>
-              </w:rPr>
-              <w:t>Splitter</w:t>
-            </w:r>
-            <w:r>
-              <w:rPr>
-                <w:sz w:val="30"/>
-                <w:szCs w:val="30"/>
-              </w:rPr>
-              <w:t xml:space="preserve"> </w:t>
-            </w:r>
-            <w:r>
-              <w:rPr>
-                <w:sz w:val="30"/>
-                <w:szCs w:val="30"/>
-              </w:rPr>
-              <w:t>Rifle</w:t>
-            </w:r>
-          </w:p>
-        </w:tc>
-        <w:tc>
-          <w:tcPr>
-            <w:tcW w:w="4261" w:type="dxa"/>
-          </w:tcPr>
-          <w:p>
-            <w:pPr>
-              <w:jc w:val="center"/>
-              <w:rPr>
-                <w:sz w:val="30"/>
-                <w:szCs w:val="30"/>
-              </w:rPr>
-            </w:pPr>
-            <w:r>
-              <w:rPr>
-                <w:sz w:val="30"/>
-                <w:szCs w:val="30"/>
-              </w:rPr>
-              <w:t>SplitterRifle</w:t>
-            </w:r>
-          </w:p>
-        </w:tc>
-      </w:tr>
-      <w:tr>
-        <w:trPr>
-          <w:jc w:val="center"/>
-        </w:trPr>
-        <w:tc>
-          <w:tcPr>
-            <w:tcW w:w="4261" w:type="dxa"/>
-          </w:tcPr>
-          <w:p>
-            <w:pPr>
-              <w:jc w:val="center"/>
+              <w:t>S</w:t>
+            </w:r>
+            <w:r>
+              <w:rPr>
+                <w:sz w:val="30"/>
+                <w:szCs w:val="30"/>
+              </w:rPr>
+              <w:t>word</w:t>
+            </w:r>
+          </w:p>
+        </w:tc>
+      </w:tr>
+      <w:tr>
+        <w:trPr>
+          <w:jc w:val="center"/>
+        </w:trPr>
+        <w:tc>
+          <w:tcPr>
+            <w:tcW w:w="4261" w:type="dxa"/>
+          </w:tcPr>
+          <w:p>
+            <w:pPr>
+              <w:jc w:val="center"/>
+              <w:rPr>
+                <w:sz w:val="30"/>
+                <w:szCs w:val="30"/>
+              </w:rPr>
+            </w:pPr>
+            <w:r>
               <w:rPr>
                 <w:rFonts w:hint="eastAsia"/>
                 <w:sz w:val="30"/>
                 <w:szCs w:val="30"/>
               </w:rPr>
-            </w:pPr>
-            <w:r>
-              <w:rPr>
-                <w:sz w:val="30"/>
-                <w:szCs w:val="30"/>
-              </w:rPr>
-              <w:t>T-203 Thermite Launcher</w:t>
-            </w:r>
-          </w:p>
-        </w:tc>
-        <w:tc>
-          <w:tcPr>
-            <w:tcW w:w="4261" w:type="dxa"/>
-          </w:tcPr>
-          <w:p>
-            <w:pPr>
-              <w:jc w:val="center"/>
-              <w:rPr>
-                <w:sz w:val="30"/>
-                <w:szCs w:val="30"/>
-              </w:rPr>
-            </w:pPr>
-            <w:r>
-              <w:rPr>
-                <w:sz w:val="30"/>
-                <w:szCs w:val="30"/>
-              </w:rPr>
-              <w:t>ThermiteLauncher</w:t>
-            </w:r>
-          </w:p>
-        </w:tc>
-      </w:tr>
-      <w:tr>
-        <w:trPr>
-          <w:jc w:val="center"/>
-        </w:trPr>
-        <w:tc>
-          <w:tcPr>
-            <w:tcW w:w="4261" w:type="dxa"/>
-          </w:tcPr>
-          <w:p>
-            <w:pPr>
-              <w:jc w:val="center"/>
+              <w:t>K</w:t>
+            </w:r>
+            <w:r>
+              <w:rPr>
+                <w:sz w:val="30"/>
+                <w:szCs w:val="30"/>
+              </w:rPr>
+              <w:t>unai</w:t>
+            </w:r>
+          </w:p>
+        </w:tc>
+        <w:tc>
+          <w:tcPr>
+            <w:tcW w:w="4261" w:type="dxa"/>
+          </w:tcPr>
+          <w:p>
+            <w:pPr>
+              <w:jc w:val="center"/>
+              <w:rPr>
+                <w:sz w:val="30"/>
+                <w:szCs w:val="30"/>
+              </w:rPr>
+            </w:pPr>
+            <w:r>
               <w:rPr>
                 <w:rFonts w:hint="eastAsia"/>
                 <w:sz w:val="30"/>
                 <w:szCs w:val="30"/>
               </w:rPr>
-            </w:pPr>
-            <w:r>
-              <w:rPr>
-                <w:sz w:val="30"/>
-                <w:szCs w:val="30"/>
-              </w:rPr>
-              <w:t>40mm Tracker Cannon</w:t>
-            </w:r>
-          </w:p>
-        </w:tc>
-        <w:tc>
-          <w:tcPr>
-            <w:tcW w:w="4261" w:type="dxa"/>
-          </w:tcPr>
-          <w:p>
-            <w:pPr>
-              <w:jc w:val="center"/>
-              <w:rPr>
-                <w:sz w:val="30"/>
-                <w:szCs w:val="30"/>
-              </w:rPr>
-            </w:pPr>
-            <w:r>
-              <w:rPr>
-                <w:sz w:val="30"/>
-                <w:szCs w:val="30"/>
-              </w:rPr>
-              <w:t>TrackerCannon</w:t>
-            </w:r>
-          </w:p>
-        </w:tc>
-      </w:tr>
-      <w:tr>
-        <w:trPr>
-          <w:jc w:val="center"/>
-        </w:trPr>
-        <w:tc>
-          <w:tcPr>
-            <w:tcW w:w="4261" w:type="dxa"/>
-          </w:tcPr>
-          <w:p>
-            <w:pPr>
-              <w:jc w:val="center"/>
-              <w:rPr>
-                <w:rFonts w:hint="eastAsia"/>
-                <w:sz w:val="30"/>
-                <w:szCs w:val="30"/>
-              </w:rPr>
-            </w:pPr>
-            <w:r>
-              <w:rPr>
-                <w:sz w:val="30"/>
-                <w:szCs w:val="30"/>
-              </w:rPr>
-              <w:t>XO</w:t>
-            </w:r>
-            <w:r>
-              <w:rPr>
-                <w:sz w:val="30"/>
-                <w:szCs w:val="30"/>
-              </w:rPr>
-              <w:t>-</w:t>
-            </w:r>
-            <w:r>
-              <w:rPr>
-                <w:sz w:val="30"/>
-                <w:szCs w:val="30"/>
-              </w:rPr>
-              <w:t>16</w:t>
-            </w:r>
-          </w:p>
-        </w:tc>
-        <w:tc>
-          <w:tcPr>
-            <w:tcW w:w="4261" w:type="dxa"/>
-          </w:tcPr>
-          <w:p>
-            <w:pPr>
-              <w:jc w:val="center"/>
-              <w:rPr>
-                <w:sz w:val="30"/>
-                <w:szCs w:val="30"/>
-              </w:rPr>
-            </w:pPr>
-            <w:r>
-              <w:rPr>
-                <w:sz w:val="30"/>
-                <w:szCs w:val="30"/>
-              </w:rPr>
-              <w:t>XO16</w:t>
-            </w:r>
-          </w:p>
-        </w:tc>
-      </w:tr>
-      <w:tr>
-        <w:trPr>
-          <w:jc w:val="center"/>
-        </w:trPr>
-        <w:tc>
-          <w:tcPr>
-            <w:tcW w:w="4261" w:type="dxa"/>
-          </w:tcPr>
-          <w:p>
-            <w:pPr>
-              <w:jc w:val="center"/>
-              <w:rPr>
-                <w:rFonts w:hint="eastAsia"/>
-                <w:sz w:val="30"/>
-                <w:szCs w:val="30"/>
-              </w:rPr>
-            </w:pPr>
-            <w:r>
-              <w:rPr>
-                <w:sz w:val="30"/>
-                <w:szCs w:val="30"/>
-              </w:rPr>
-              <w:t>XO</w:t>
-            </w:r>
-            <w:r>
-              <w:rPr>
-                <w:sz w:val="30"/>
-                <w:szCs w:val="30"/>
-              </w:rPr>
-              <w:t>-</w:t>
-            </w:r>
-            <w:r>
-              <w:rPr>
-                <w:sz w:val="30"/>
-                <w:szCs w:val="30"/>
-              </w:rPr>
-              <w:t>16</w:t>
-            </w:r>
-            <w:r>
-              <w:rPr>
-                <w:sz w:val="30"/>
-                <w:szCs w:val="30"/>
-              </w:rPr>
-              <w:t xml:space="preserve"> </w:t>
-            </w:r>
-            <w:r>
-              <w:rPr>
-                <w:rFonts w:hint="eastAsia"/>
-                <w:sz w:val="30"/>
-                <w:szCs w:val="30"/>
-              </w:rPr>
-              <w:t>clip</w:t>
-            </w:r>
-          </w:p>
-        </w:tc>
-        <w:tc>
-          <w:tcPr>
-            <w:tcW w:w="4261" w:type="dxa"/>
-          </w:tcPr>
-          <w:p>
-            <w:pPr>
-              <w:jc w:val="center"/>
-              <w:rPr>
-                <w:sz w:val="30"/>
-                <w:szCs w:val="30"/>
-              </w:rPr>
-            </w:pPr>
-            <w:r>
-              <w:rPr>
-                <w:sz w:val="30"/>
-                <w:szCs w:val="30"/>
-              </w:rPr>
-              <w:t>XO16</w:t>
-            </w:r>
-            <w:r>
-              <w:rPr>
-                <w:sz w:val="30"/>
-                <w:szCs w:val="30"/>
-              </w:rPr>
-              <w:t>_</w:t>
-            </w:r>
-            <w:r>
-              <w:rPr>
-                <w:rFonts w:hint="eastAsia"/>
-                <w:sz w:val="30"/>
-                <w:szCs w:val="30"/>
-              </w:rPr>
-              <w:t>clip</w:t>
+              <w:t>K</w:t>
+            </w:r>
+            <w:r>
+              <w:rPr>
+                <w:sz w:val="30"/>
+                <w:szCs w:val="30"/>
+              </w:rPr>
+              <w:t>unai</w:t>
             </w:r>
           </w:p>
         </w:tc>

</xml_diff>